<commit_message>
Remove superfluous captital letter
</commit_message>
<xml_diff>
--- a/sources/ThisIsYourCountry.docx
+++ b/sources/ThisIsYourCountry.docx
@@ -180,7 +180,15 @@
       </w:pPr>
       <w:r>
         <w:rPr/>
-        <w:t>A new nation, conceived in Liberty, and dedicated to the proposition that all men are created equal. The only thing we have to fear is fear itself. Lafayette, we are here. Ask not what your country can do for you — ask what you can do for your country. Mr. Gorbachev, tear down this wall! Give me your tired, your poor, your huddled masses yearning to breathe free, the wretched refuse of your teeming shore. Send these, the homeless, tempest-tossed to me, I lift my lamp beside the golden door!</w:t>
+        <w:t xml:space="preserve">A new nation, conceived in </w:t>
+      </w:r>
+      <w:r>
+        <w:rPr/>
+        <w:t>l</w:t>
+      </w:r>
+      <w:r>
+        <w:rPr/>
+        <w:t>iberty, and dedicated to the proposition that all men are created equal. The only thing we have to fear is fear itself. Lafayette, we are here. Ask not what your country can do for you — ask what you can do for your country. Mr. Gorbachev, tear down this wall! Give me your tired, your poor, your huddled masses yearning to breathe free, the wretched refuse of your teeming shore. Send these, the homeless, tempest-tossed to me, I lift my lamp beside the golden door!</w:t>
       </w:r>
     </w:p>
     <w:p>

</xml_diff>